<commit_message>
changes to the code - constructor is accepting the json string to construct object
</commit_message>
<xml_diff>
--- a/Lab1/SER421_Lab1.docx
+++ b/Lab1/SER421_Lab1.docx
@@ -96,7 +96,7 @@
           <w:sz w:val="22"/>
           <w:szCs w:val="22"/>
         </w:rPr>
-        <w:t>Assigned 8/30/17, due 9/11</w:t>
+        <w:t>Assigned 8/30/17, due 9/12</w:t>
       </w:r>
       <w:r>
         <w:rPr>
@@ -332,15 +332,7 @@
         <w:t>holes</w:t>
       </w:r>
       <w:r>
-        <w:t xml:space="preserve">, where each hole has an expected </w:t>
-      </w:r>
-      <w:proofErr w:type="gramStart"/>
-      <w:r>
-        <w:t>score,</w:t>
-      </w:r>
-      <w:proofErr w:type="gramEnd"/>
-      <w:r>
-        <w:t xml:space="preserve"> called </w:t>
+        <w:t xml:space="preserve">, where each hole has an expected score, called </w:t>
       </w:r>
       <w:r>
         <w:rPr>
@@ -406,6 +398,9 @@
       <w:r>
         <w:t>. It should be obvious that a Tournament will have many Players.</w:t>
       </w:r>
+      <w:r>
+        <w:t xml:space="preserve"> The JSON string is to be the argument to the Tournament constructor.</w:t>
+      </w:r>
     </w:p>
     <w:p>
       <w:pPr>
@@ -470,37 +465,28 @@
         <w:t xml:space="preserve"> and returns a projected score for the player when the round is completed. Project the player’s final score based on his current score and hole (individual rate of progress). For example, if the player has a score of -2 after 12 holes, then project</w:t>
       </w:r>
       <w:r>
-        <w:t xml:space="preserve"> that he has a final score of 68</w:t>
-      </w:r>
-      <w:r>
-        <w:t xml:space="preserve"> at the end of the round</w:t>
-      </w:r>
-      <w:r>
-        <w:t xml:space="preserve"> (par 71 -3 = 68)</w:t>
-      </w:r>
-      <w:r>
-        <w:t>. For the example above,</w:t>
+        <w:t xml:space="preserve"> that he has a final score of </w:t>
+      </w:r>
+      <w:r>
+        <w:t>-3</w:t>
+      </w:r>
+      <w:r>
+        <w:t xml:space="preserve"> at the end of the round. For the example </w:t>
+      </w:r>
+      <w:r>
+        <w:t>JSON below</w:t>
+      </w:r>
+      <w:r>
+        <w:t>,</w:t>
       </w:r>
       <w:r>
         <w:t xml:space="preserve"> the projected score would be </w:t>
       </w:r>
       <w:r>
-        <w:t>68 (71</w:t>
-      </w:r>
-      <w:r>
-        <w:t xml:space="preserve"> -3.176</w:t>
-      </w:r>
-      <w:r>
-        <w:t>)</w:t>
-      </w:r>
-      <w:r>
-        <w:t xml:space="preserve"> </w:t>
-      </w:r>
-      <w:r>
-        <w:t xml:space="preserve">where the score with respect to par is calculated as </w:t>
-      </w:r>
-      <w:r>
         <w:t>(-3/17*(18-17) + -3) = -3.176</w:t>
+      </w:r>
+      <w:r>
+        <w:t>, rounded to -3.</w:t>
       </w:r>
     </w:p>
     <w:p>
@@ -545,28 +531,16 @@
         <w:t xml:space="preserve"> hole, and on average golfers are scoring +0.11 per hole then add -2 plus 9 * +0.11 to get a projected score of</w:t>
       </w:r>
       <w:r>
-        <w:t xml:space="preserve"> 70</w:t>
-      </w:r>
-      <w:r>
         <w:t xml:space="preserve"> </w:t>
       </w:r>
       <w:r>
-        <w:t xml:space="preserve">(par 71 </w:t>
-      </w:r>
-      <w:r>
-        <w:t>-1</w:t>
-      </w:r>
-      <w:r>
-        <w:t>)</w:t>
-      </w:r>
-      <w:r>
-        <w:t>. For the example above, the returned score would be -3 + (1 * 0.11) = -2.89</w:t>
-      </w:r>
-      <w:r>
-        <w:t>, which subtracted from par 71 = 68</w:t>
-      </w:r>
-      <w:r>
-        <w:t xml:space="preserve"> (rounded)</w:t>
+        <w:t>-1. For the example above, the returned score would be -3 + (1 * 0.11) = -2.89</w:t>
+      </w:r>
+      <w:r>
+        <w:t xml:space="preserve">, which </w:t>
+      </w:r>
+      <w:r>
+        <w:t>rounded is -3</w:t>
       </w:r>
       <w:r>
         <w:t>.</w:t>
@@ -641,7 +615,22 @@
         <w:t>printLeaderboard</w:t>
       </w:r>
       <w:r>
-        <w:t xml:space="preserve"> that prints the leaderboard (sorted from best score to worst) to the console using </w:t>
+        <w:t xml:space="preserve"> that prints the leaderboard (sorted from best score to worst</w:t>
+      </w:r>
+      <w:r>
+        <w:t xml:space="preserve"> </w:t>
+      </w:r>
+      <w:r>
+        <w:t>then by hole (later holes first</w:t>
+      </w:r>
+      <w:r>
+        <w:t>)</w:t>
+      </w:r>
+      <w:r>
+        <w:t>)</w:t>
+      </w:r>
+      <w:r>
+        <w:t xml:space="preserve"> to the console using </w:t>
       </w:r>
       <w:proofErr w:type="gramStart"/>
       <w:r>
@@ -759,6 +748,9 @@
       <w:r>
         <w:t xml:space="preserve"> place</w:t>
       </w:r>
+      <w:r>
+        <w:t>. If there is a tie for the winner you may arbitrarily select one of the Players as the winner for h and i.</w:t>
+      </w:r>
     </w:p>
     <w:p>
       <w:pPr>
@@ -801,17 +793,6 @@
         </w:rPr>
         <w:t>() call</w:t>
       </w:r>
-    </w:p>
-    <w:p>
-      <w:pPr>
-        <w:widowControl w:val="0"/>
-        <w:autoSpaceDE w:val="0"/>
-        <w:autoSpaceDN w:val="0"/>
-        <w:adjustRightInd w:val="0"/>
-        <w:rPr>
-          <w:i/>
-        </w:rPr>
-      </w:pPr>
     </w:p>
     <w:p>
       <w:pPr>
@@ -928,7 +909,15 @@
           <w:sz w:val="16"/>
           <w:szCs w:val="16"/>
         </w:rPr>
-        <w:t xml:space="preserve">": " ", </w:t>
+        <w:t>": "1998</w:t>
+      </w:r>
+      <w:r>
+        <w:rPr>
+          <w:rFonts w:ascii="Courier New" w:hAnsi="Courier New" w:cs="Courier New"/>
+          <w:sz w:val="16"/>
+          <w:szCs w:val="16"/>
+        </w:rPr>
+        <w:t xml:space="preserve">", </w:t>
       </w:r>
     </w:p>
     <w:p>
@@ -1323,8 +1312,6 @@
       <w:r>
         <w:t>s outlined in the Objectives 2 and 3</w:t>
       </w:r>
-      <w:bookmarkStart w:id="0" w:name="_GoBack"/>
-      <w:bookmarkEnd w:id="0"/>
       <w:r>
         <w:t>.</w:t>
       </w:r>
@@ -1384,6 +1371,27 @@
         <w:adjustRightInd w:val="0"/>
       </w:pPr>
       <w:r>
+        <w:t xml:space="preserve">Your program must be in package edu.asupoly.ser421 with main </w:t>
+      </w:r>
+      <w:bookmarkStart w:id="0" w:name="_GoBack"/>
+      <w:bookmarkEnd w:id="0"/>
+      <w:r>
+        <w:t>classname Lab1Part2</w:t>
+      </w:r>
+    </w:p>
+    <w:p>
+      <w:pPr>
+        <w:pStyle w:val="ListParagraph"/>
+        <w:widowControl w:val="0"/>
+        <w:numPr>
+          <w:ilvl w:val="0"/>
+          <w:numId w:val="2"/>
+        </w:numPr>
+        <w:autoSpaceDE w:val="0"/>
+        <w:autoSpaceDN w:val="0"/>
+        <w:adjustRightInd w:val="0"/>
+      </w:pPr>
+      <w:r>
         <w:t>Your program must take the following command-line arguments:</w:t>
       </w:r>
     </w:p>
@@ -1491,6 +1499,43 @@
       <w:proofErr w:type="gramEnd"/>
       <w:r>
         <w:t>&gt; - a value in milliseconds representing an artificial delay to introduce on each request</w:t>
+      </w:r>
+    </w:p>
+    <w:p>
+      <w:pPr>
+        <w:widowControl w:val="0"/>
+        <w:autoSpaceDE w:val="0"/>
+        <w:autoSpaceDN w:val="0"/>
+        <w:adjustRightInd w:val="0"/>
+        <w:ind w:left="1080"/>
+      </w:pPr>
+      <w:r>
+        <w:t xml:space="preserve">Example: java edu.asupoly.ser421.Lab1Part2 8000 </w:t>
+      </w:r>
+      <w:hyperlink r:id="rId6" w:history="1">
+        <w:r>
+          <w:rPr>
+            <w:rStyle w:val="Hyperlink"/>
+          </w:rPr>
+          <w:t>www.asu.edu</w:t>
+        </w:r>
+      </w:hyperlink>
+      <w:r>
+        <w:t xml:space="preserve"> 80 1024 5000 would create a proxy listening on port 8000 (your program), forwarding requests to </w:t>
+      </w:r>
+      <w:hyperlink r:id="rId7" w:history="1">
+        <w:r>
+          <w:rPr>
+            <w:rStyle w:val="Hyperlink"/>
+          </w:rPr>
+          <w:t>www.asu.edu</w:t>
+        </w:r>
+      </w:hyperlink>
+      <w:r>
+        <w:t xml:space="preserve"> on standard HTTP port 80, with a 1MB cache and 5 second delay on each </w:t>
+      </w:r>
+      <w:r>
+        <w:t>serving thread.</w:t>
       </w:r>
     </w:p>
     <w:p>
@@ -2870,6 +2915,17 @@
       <w:szCs w:val="32"/>
     </w:rPr>
   </w:style>
+  <w:style w:type="character" w:styleId="Hyperlink">
+    <w:name w:val="Hyperlink"/>
+    <w:basedOn w:val="DefaultParagraphFont"/>
+    <w:uiPriority w:val="99"/>
+    <w:unhideWhenUsed/>
+    <w:rsid w:val="0089219C"/>
+    <w:rPr>
+      <w:color w:val="0000FF" w:themeColor="hyperlink"/>
+      <w:u w:val="single"/>
+    </w:rPr>
+  </w:style>
 </w:styles>
 </file>
 
@@ -3135,6 +3191,17 @@
       <w:color w:val="345A8A" w:themeColor="accent1" w:themeShade="B5"/>
       <w:sz w:val="32"/>
       <w:szCs w:val="32"/>
+    </w:rPr>
+  </w:style>
+  <w:style w:type="character" w:styleId="Hyperlink">
+    <w:name w:val="Hyperlink"/>
+    <w:basedOn w:val="DefaultParagraphFont"/>
+    <w:uiPriority w:val="99"/>
+    <w:unhideWhenUsed/>
+    <w:rsid w:val="0089219C"/>
+    <w:rPr>
+      <w:color w:val="0000FF" w:themeColor="hyperlink"/>
+      <w:u w:val="single"/>
     </w:rPr>
   </w:style>
 </w:styles>

</xml_diff>